<commit_message>
editando cadastro de usuario
</commit_message>
<xml_diff>
--- a/requirement_alaysis/tp1 - projeto_de_bloco_dotNet.docx
+++ b/requirement_alaysis/tp1 - projeto_de_bloco_dotNet.docx
@@ -158,11 +158,9 @@
             <w:pPr>
               <w:jc w:val="both"/>
             </w:pPr>
-            <w:proofErr w:type="spellStart"/>
             <w:r>
               <w:t>Jhon</w:t>
             </w:r>
-            <w:proofErr w:type="spellEnd"/>
             <w:r>
               <w:t xml:space="preserve"> Edson Ribeiro de Carvalho</w:t>
             </w:r>
@@ -458,7 +456,13 @@
     <w:p/>
     <w:p/>
     <w:p/>
-    <w:p/>
+    <w:p>
+      <w:pPr>
+        <w:rPr>
+          <w:rFonts w:cs="Arial"/>
+        </w:rPr>
+      </w:pPr>
+    </w:p>
     <w:p/>
     <w:p/>
     <w:p/>
@@ -529,7 +533,13 @@
         <w:rPr>
           <w:rFonts w:cs="Arial"/>
         </w:rPr>
-        <w:t>Definir um tipo de perfil</w:t>
+        <w:t>Definir um</w:t>
+      </w:r>
+      <w:r>
+        <w:rPr>
+          <w:rFonts w:cs="Arial"/>
+        </w:rPr>
+        <w:t>a senha</w:t>
       </w:r>
       <w:r>
         <w:rPr>
@@ -554,7 +564,13 @@
         <w:rPr>
           <w:rFonts w:cs="Arial"/>
         </w:rPr>
-        <w:t>ORIENTADOR</w:t>
+        <w:t>Mínimo seis caracteres</w:t>
+      </w:r>
+      <w:r>
+        <w:rPr>
+          <w:rFonts w:cs="Arial"/>
+        </w:rPr>
+        <w:t>;</w:t>
       </w:r>
     </w:p>
     <w:p>
@@ -573,7 +589,13 @@
         <w:rPr>
           <w:rFonts w:cs="Arial"/>
         </w:rPr>
-        <w:t>INICIAÇÃO CIENTÍFICA</w:t>
+        <w:t>Máximo doze caracteres</w:t>
+      </w:r>
+      <w:r>
+        <w:rPr>
+          <w:rFonts w:cs="Arial"/>
+        </w:rPr>
+        <w:t>;</w:t>
       </w:r>
     </w:p>
     <w:p>
@@ -592,7 +614,57 @@
         <w:rPr>
           <w:rFonts w:cs="Arial"/>
         </w:rPr>
-        <w:t xml:space="preserve">MESTRANDO </w:t>
+        <w:t>Letras maiúsculas e minúsculas e um carácter especial</w:t>
+      </w:r>
+      <w:r>
+        <w:rPr>
+          <w:rFonts w:cs="Arial"/>
+        </w:rPr>
+        <w:t>;</w:t>
+      </w:r>
+    </w:p>
+    <w:p>
+      <w:pPr>
+        <w:pStyle w:val="PargrafodaLista"/>
+        <w:numPr>
+          <w:ilvl w:val="1"/>
+          <w:numId w:val="1"/>
+        </w:numPr>
+        <w:jc w:val="both"/>
+        <w:rPr>
+          <w:rFonts w:cs="Arial"/>
+        </w:rPr>
+      </w:pPr>
+      <w:r>
+        <w:rPr>
+          <w:rFonts w:cs="Arial"/>
+        </w:rPr>
+        <w:t>Definir a universidade</w:t>
+      </w:r>
+      <w:r>
+        <w:rPr>
+          <w:rFonts w:cs="Arial"/>
+        </w:rPr>
+        <w:t>;</w:t>
+      </w:r>
+    </w:p>
+    <w:p>
+      <w:pPr>
+        <w:pStyle w:val="PargrafodaLista"/>
+        <w:numPr>
+          <w:ilvl w:val="1"/>
+          <w:numId w:val="1"/>
+        </w:numPr>
+        <w:jc w:val="both"/>
+        <w:rPr>
+          <w:rFonts w:cs="Arial"/>
+        </w:rPr>
+      </w:pPr>
+      <w:r>
+        <w:rPr>
+          <w:rFonts w:cs="Arial"/>
+        </w:rPr>
+        <w:t>Definir um tipo de perfil:</w:t>
       </w:r>
     </w:p>
     <w:p>
@@ -611,7 +683,157 @@
         <w:rPr>
           <w:rFonts w:cs="Arial"/>
         </w:rPr>
-        <w:t>DOUTORANDO</w:t>
+        <w:t>Orientador;</w:t>
+      </w:r>
+    </w:p>
+    <w:p>
+      <w:pPr>
+        <w:pStyle w:val="PargrafodaLista"/>
+        <w:numPr>
+          <w:ilvl w:val="2"/>
+          <w:numId w:val="1"/>
+        </w:numPr>
+        <w:jc w:val="both"/>
+        <w:rPr>
+          <w:rFonts w:cs="Arial"/>
+        </w:rPr>
+      </w:pPr>
+      <w:r>
+        <w:rPr>
+          <w:rFonts w:cs="Arial"/>
+        </w:rPr>
+        <w:t>Iniciação</w:t>
+      </w:r>
+      <w:r>
+        <w:rPr>
+          <w:rFonts w:cs="Arial"/>
+        </w:rPr>
+        <w:t xml:space="preserve"> </w:t>
+      </w:r>
+      <w:r>
+        <w:rPr>
+          <w:rFonts w:cs="Arial"/>
+        </w:rPr>
+        <w:t>Científica;</w:t>
+      </w:r>
+    </w:p>
+    <w:p>
+      <w:pPr>
+        <w:pStyle w:val="PargrafodaLista"/>
+        <w:numPr>
+          <w:ilvl w:val="2"/>
+          <w:numId w:val="1"/>
+        </w:numPr>
+        <w:jc w:val="both"/>
+        <w:rPr>
+          <w:rFonts w:cs="Arial"/>
+        </w:rPr>
+      </w:pPr>
+      <w:r>
+        <w:rPr>
+          <w:rFonts w:cs="Arial"/>
+        </w:rPr>
+        <w:t>Mestrando;</w:t>
+      </w:r>
+    </w:p>
+    <w:p>
+      <w:pPr>
+        <w:pStyle w:val="PargrafodaLista"/>
+        <w:numPr>
+          <w:ilvl w:val="2"/>
+          <w:numId w:val="1"/>
+        </w:numPr>
+        <w:jc w:val="both"/>
+        <w:rPr>
+          <w:rFonts w:cs="Arial"/>
+        </w:rPr>
+      </w:pPr>
+      <w:r>
+        <w:rPr>
+          <w:rFonts w:cs="Arial"/>
+        </w:rPr>
+        <w:t>Doutorando;</w:t>
+      </w:r>
+    </w:p>
+    <w:p>
+      <w:pPr>
+        <w:pStyle w:val="PargrafodaLista"/>
+        <w:numPr>
+          <w:ilvl w:val="0"/>
+          <w:numId w:val="1"/>
+        </w:numPr>
+        <w:jc w:val="both"/>
+        <w:rPr>
+          <w:rFonts w:cs="Arial"/>
+        </w:rPr>
+      </w:pPr>
+      <w:r>
+        <w:rPr>
+          <w:rFonts w:cs="Arial"/>
+        </w:rPr>
+        <w:t>Efetuar login</w:t>
+      </w:r>
+      <w:r>
+        <w:rPr>
+          <w:rFonts w:cs="Arial"/>
+        </w:rPr>
+        <w:t>;</w:t>
+      </w:r>
+    </w:p>
+    <w:p>
+      <w:pPr>
+        <w:pStyle w:val="PargrafodaLista"/>
+        <w:numPr>
+          <w:ilvl w:val="0"/>
+          <w:numId w:val="1"/>
+        </w:numPr>
+        <w:jc w:val="both"/>
+        <w:rPr>
+          <w:rFonts w:cs="Arial"/>
+        </w:rPr>
+      </w:pPr>
+      <w:r>
+        <w:rPr>
+          <w:rFonts w:cs="Arial"/>
+        </w:rPr>
+        <w:t>Troca de senha</w:t>
+      </w:r>
+      <w:r>
+        <w:rPr>
+          <w:rFonts w:cs="Arial"/>
+        </w:rPr>
+        <w:t>;</w:t>
+      </w:r>
+    </w:p>
+    <w:p>
+      <w:pPr>
+        <w:pStyle w:val="PargrafodaLista"/>
+        <w:numPr>
+          <w:ilvl w:val="0"/>
+          <w:numId w:val="1"/>
+        </w:numPr>
+        <w:jc w:val="both"/>
+        <w:rPr>
+          <w:rFonts w:cs="Arial"/>
+        </w:rPr>
+      </w:pPr>
+      <w:r>
+        <w:rPr>
+          <w:rFonts w:cs="Arial"/>
+        </w:rPr>
+        <w:t>A</w:t>
+      </w:r>
+      <w:r>
+        <w:rPr>
+          <w:rFonts w:cs="Arial"/>
+        </w:rPr>
+        <w:t>utenticar</w:t>
+      </w:r>
+      <w:r>
+        <w:rPr>
+          <w:rFonts w:cs="Arial"/>
+        </w:rPr>
+        <w:t>;</w:t>
       </w:r>
     </w:p>
     <w:p>
@@ -630,7 +852,26 @@
         <w:rPr>
           <w:rFonts w:cs="Arial"/>
         </w:rPr>
-        <w:t>Definir a universidade</w:t>
+        <w:t>Se o perfil for “Orientador”:</w:t>
+      </w:r>
+    </w:p>
+    <w:p>
+      <w:pPr>
+        <w:pStyle w:val="PargrafodaLista"/>
+        <w:numPr>
+          <w:ilvl w:val="2"/>
+          <w:numId w:val="1"/>
+        </w:numPr>
+        <w:jc w:val="both"/>
+        <w:rPr>
+          <w:rFonts w:cs="Arial"/>
+        </w:rPr>
+      </w:pPr>
+      <w:r>
+        <w:rPr>
+          <w:rFonts w:cs="Arial"/>
+        </w:rPr>
+        <w:t>listar todos os projetos de seus alunos ordenado pela data de inicio</w:t>
       </w:r>
     </w:p>
     <w:p>
@@ -649,7 +890,31 @@
         <w:rPr>
           <w:rFonts w:cs="Arial"/>
         </w:rPr>
-        <w:t xml:space="preserve">Definir uma senha </w:t>
+        <w:t>Se o perfil for “</w:t>
+      </w:r>
+      <w:r>
+        <w:rPr>
+          <w:rFonts w:cs="Arial"/>
+        </w:rPr>
+        <w:t>Iniciação</w:t>
+      </w:r>
+      <w:r>
+        <w:rPr>
+          <w:rFonts w:cs="Arial"/>
+        </w:rPr>
+        <w:t xml:space="preserve"> </w:t>
+      </w:r>
+      <w:r>
+        <w:rPr>
+          <w:rFonts w:cs="Arial"/>
+        </w:rPr>
+        <w:t>Científica</w:t>
+      </w:r>
+      <w:r>
+        <w:rPr>
+          <w:rFonts w:cs="Arial"/>
+        </w:rPr>
+        <w:t>”:</w:t>
       </w:r>
     </w:p>
     <w:p>
@@ -668,7 +933,26 @@
         <w:rPr>
           <w:rFonts w:cs="Arial"/>
         </w:rPr>
-        <w:t>Mínimo seis caracteres;</w:t>
+        <w:t>Listar todos os seus projetos ordenados pela data de início;</w:t>
+      </w:r>
+    </w:p>
+    <w:p>
+      <w:pPr>
+        <w:pStyle w:val="PargrafodaLista"/>
+        <w:numPr>
+          <w:ilvl w:val="1"/>
+          <w:numId w:val="1"/>
+        </w:numPr>
+        <w:jc w:val="both"/>
+        <w:rPr>
+          <w:rFonts w:cs="Arial"/>
+        </w:rPr>
+      </w:pPr>
+      <w:r>
+        <w:rPr>
+          <w:rFonts w:cs="Arial"/>
+        </w:rPr>
+        <w:t>Se o perfil for “Mestrando”:</w:t>
       </w:r>
     </w:p>
     <w:p>
@@ -687,7 +971,7 @@
         <w:rPr>
           <w:rFonts w:cs="Arial"/>
         </w:rPr>
-        <w:t>Máximo doze caracteres;</w:t>
+        <w:t>Listar todos os seus projetos ordenados pela data de início;</w:t>
       </w:r>
     </w:p>
     <w:p>
@@ -706,7 +990,107 @@
         <w:rPr>
           <w:rFonts w:cs="Arial"/>
         </w:rPr>
-        <w:t>Letras maiúsculas e minúsculas e um carácter especial;</w:t>
+        <w:t>Listar todos os projetos de todos os ICs de sua responsabilidade;</w:t>
+      </w:r>
+    </w:p>
+    <w:p>
+      <w:pPr>
+        <w:pStyle w:val="PargrafodaLista"/>
+        <w:numPr>
+          <w:ilvl w:val="1"/>
+          <w:numId w:val="1"/>
+        </w:numPr>
+        <w:jc w:val="both"/>
+        <w:rPr>
+          <w:rFonts w:cs="Arial"/>
+        </w:rPr>
+      </w:pPr>
+      <w:r>
+        <w:rPr>
+          <w:rFonts w:cs="Arial"/>
+        </w:rPr>
+        <w:t>Se o perfil for “Doutorando”:</w:t>
+      </w:r>
+    </w:p>
+    <w:p>
+      <w:pPr>
+        <w:pStyle w:val="PargrafodaLista"/>
+        <w:numPr>
+          <w:ilvl w:val="2"/>
+          <w:numId w:val="1"/>
+        </w:numPr>
+        <w:jc w:val="both"/>
+        <w:rPr>
+          <w:rFonts w:cs="Arial"/>
+        </w:rPr>
+      </w:pPr>
+      <w:r>
+        <w:rPr>
+          <w:rFonts w:cs="Arial"/>
+        </w:rPr>
+        <w:t>Listar os seus projetos ordenados pela data de início;</w:t>
+      </w:r>
+    </w:p>
+    <w:p>
+      <w:pPr>
+        <w:pStyle w:val="PargrafodaLista"/>
+        <w:numPr>
+          <w:ilvl w:val="2"/>
+          <w:numId w:val="1"/>
+        </w:numPr>
+        <w:jc w:val="both"/>
+        <w:rPr>
+          <w:rFonts w:cs="Arial"/>
+        </w:rPr>
+      </w:pPr>
+      <w:r>
+        <w:rPr>
+          <w:rFonts w:cs="Arial"/>
+        </w:rPr>
+        <w:t>Listar</w:t>
+      </w:r>
+      <w:r>
+        <w:rPr>
+          <w:rFonts w:cs="Arial"/>
+        </w:rPr>
+        <w:t xml:space="preserve"> </w:t>
+      </w:r>
+      <w:r>
+        <w:rPr>
+          <w:rFonts w:cs="Arial"/>
+        </w:rPr>
+        <w:t>os projetos de todos os ICs de sua responsabilidade;</w:t>
+      </w:r>
+    </w:p>
+    <w:p>
+      <w:pPr>
+        <w:pStyle w:val="PargrafodaLista"/>
+        <w:numPr>
+          <w:ilvl w:val="2"/>
+          <w:numId w:val="1"/>
+        </w:numPr>
+        <w:jc w:val="both"/>
+        <w:rPr>
+          <w:rFonts w:cs="Arial"/>
+        </w:rPr>
+      </w:pPr>
+      <w:r>
+        <w:rPr>
+          <w:rFonts w:cs="Arial"/>
+        </w:rPr>
+        <w:t>Listar</w:t>
+      </w:r>
+      <w:r>
+        <w:rPr>
+          <w:rFonts w:cs="Arial"/>
+        </w:rPr>
+        <w:t xml:space="preserve"> </w:t>
+      </w:r>
+      <w:r>
+        <w:rPr>
+          <w:rFonts w:cs="Arial"/>
+        </w:rPr>
+        <w:t>os projetos de todos os Mestrandos de sua responsabilidade;</w:t>
       </w:r>
     </w:p>
     <w:p>
@@ -725,7 +1109,32 @@
         <w:rPr>
           <w:rFonts w:cs="Arial"/>
         </w:rPr>
-        <w:t>Efetuar login</w:t>
+        <w:t>Editar perfil</w:t>
+      </w:r>
+      <w:r>
+        <w:rPr>
+          <w:rFonts w:cs="Arial"/>
+        </w:rPr>
+        <w:t>:</w:t>
+      </w:r>
+    </w:p>
+    <w:p>
+      <w:pPr>
+        <w:pStyle w:val="PargrafodaLista"/>
+        <w:numPr>
+          <w:ilvl w:val="1"/>
+          <w:numId w:val="1"/>
+        </w:numPr>
+        <w:jc w:val="both"/>
+        <w:rPr>
+          <w:rFonts w:cs="Arial"/>
+        </w:rPr>
+      </w:pPr>
+      <w:r>
+        <w:rPr>
+          <w:rFonts w:cs="Arial"/>
+        </w:rPr>
+        <w:t>Definir uma foto de perfil</w:t>
       </w:r>
       <w:r>
         <w:rPr>
@@ -738,62 +1147,6 @@
       <w:pPr>
         <w:pStyle w:val="PargrafodaLista"/>
         <w:numPr>
-          <w:ilvl w:val="0"/>
-          <w:numId w:val="1"/>
-        </w:numPr>
-        <w:jc w:val="both"/>
-        <w:rPr>
-          <w:rFonts w:cs="Arial"/>
-        </w:rPr>
-      </w:pPr>
-      <w:r>
-        <w:rPr>
-          <w:rFonts w:cs="Arial"/>
-        </w:rPr>
-        <w:t>Troca de senha</w:t>
-      </w:r>
-      <w:r>
-        <w:rPr>
-          <w:rFonts w:cs="Arial"/>
-        </w:rPr>
-        <w:t>;</w:t>
-      </w:r>
-    </w:p>
-    <w:p>
-      <w:pPr>
-        <w:pStyle w:val="PargrafodaLista"/>
-        <w:numPr>
-          <w:ilvl w:val="0"/>
-          <w:numId w:val="1"/>
-        </w:numPr>
-        <w:jc w:val="both"/>
-        <w:rPr>
-          <w:rFonts w:cs="Arial"/>
-        </w:rPr>
-      </w:pPr>
-      <w:r>
-        <w:rPr>
-          <w:rFonts w:cs="Arial"/>
-        </w:rPr>
-        <w:t>A</w:t>
-      </w:r>
-      <w:r>
-        <w:rPr>
-          <w:rFonts w:cs="Arial"/>
-        </w:rPr>
-        <w:t>utenticar</w:t>
-      </w:r>
-      <w:r>
-        <w:rPr>
-          <w:rFonts w:cs="Arial"/>
-        </w:rPr>
-        <w:t>;</w:t>
-      </w:r>
-    </w:p>
-    <w:p>
-      <w:pPr>
-        <w:pStyle w:val="PargrafodaLista"/>
-        <w:numPr>
           <w:ilvl w:val="1"/>
           <w:numId w:val="1"/>
         </w:numPr>
@@ -806,7 +1159,26 @@
         <w:rPr>
           <w:rFonts w:cs="Arial"/>
         </w:rPr>
-        <w:t>Se o perfil for “Orientador”:</w:t>
+        <w:t>Editar dados pessoais;</w:t>
+      </w:r>
+    </w:p>
+    <w:p>
+      <w:pPr>
+        <w:pStyle w:val="PargrafodaLista"/>
+        <w:numPr>
+          <w:ilvl w:val="1"/>
+          <w:numId w:val="1"/>
+        </w:numPr>
+        <w:jc w:val="both"/>
+        <w:rPr>
+          <w:rFonts w:cs="Arial"/>
+        </w:rPr>
+      </w:pPr>
+      <w:r>
+        <w:rPr>
+          <w:rFonts w:cs="Arial"/>
+        </w:rPr>
+        <w:t>Se usuário autenticado for:</w:t>
       </w:r>
     </w:p>
     <w:p>
@@ -825,26 +1197,113 @@
         <w:rPr>
           <w:rFonts w:cs="Arial"/>
         </w:rPr>
-        <w:t>listar todos os projetos de seus alunos ordenado pela data de inicio</w:t>
-      </w:r>
-    </w:p>
-    <w:p>
-      <w:pPr>
-        <w:pStyle w:val="PargrafodaLista"/>
-        <w:numPr>
-          <w:ilvl w:val="1"/>
-          <w:numId w:val="1"/>
-        </w:numPr>
-        <w:jc w:val="both"/>
-        <w:rPr>
-          <w:rFonts w:cs="Arial"/>
-        </w:rPr>
-      </w:pPr>
-      <w:r>
-        <w:rPr>
-          <w:rFonts w:cs="Arial"/>
-        </w:rPr>
-        <w:t>Se o perfil for “INICIAÇÃO CIENTÍFICA”:</w:t>
+        <w:t>Orientador</w:t>
+      </w:r>
+      <w:r>
+        <w:rPr>
+          <w:rFonts w:cs="Arial"/>
+        </w:rPr>
+        <w:t>:</w:t>
+      </w:r>
+    </w:p>
+    <w:p>
+      <w:pPr>
+        <w:pStyle w:val="PargrafodaLista"/>
+        <w:numPr>
+          <w:ilvl w:val="3"/>
+          <w:numId w:val="1"/>
+        </w:numPr>
+        <w:jc w:val="both"/>
+        <w:rPr>
+          <w:rFonts w:cs="Arial"/>
+        </w:rPr>
+      </w:pPr>
+      <w:r>
+        <w:rPr>
+          <w:rFonts w:cs="Arial"/>
+        </w:rPr>
+        <w:t>Adicionar alunos de qualquer tipo de perfil a sua lista de alunos;</w:t>
+      </w:r>
+    </w:p>
+    <w:p>
+      <w:pPr>
+        <w:pStyle w:val="PargrafodaLista"/>
+        <w:numPr>
+          <w:ilvl w:val="3"/>
+          <w:numId w:val="1"/>
+        </w:numPr>
+        <w:jc w:val="both"/>
+        <w:rPr>
+          <w:rFonts w:cs="Arial"/>
+        </w:rPr>
+      </w:pPr>
+      <w:r>
+        <w:rPr>
+          <w:rFonts w:cs="Arial"/>
+        </w:rPr>
+        <w:t>Criar um laboratório;</w:t>
+      </w:r>
+    </w:p>
+    <w:p>
+      <w:pPr>
+        <w:pStyle w:val="PargrafodaLista"/>
+        <w:numPr>
+          <w:ilvl w:val="3"/>
+          <w:numId w:val="1"/>
+        </w:numPr>
+        <w:jc w:val="both"/>
+        <w:rPr>
+          <w:rFonts w:cs="Arial"/>
+        </w:rPr>
+      </w:pPr>
+      <w:r>
+        <w:rPr>
+          <w:rFonts w:cs="Arial"/>
+        </w:rPr>
+        <w:t>Entrar ou sair de um laboratório</w:t>
+      </w:r>
+      <w:r>
+        <w:rPr>
+          <w:rFonts w:cs="Arial"/>
+        </w:rPr>
+        <w:t>:</w:t>
+      </w:r>
+    </w:p>
+    <w:p>
+      <w:pPr>
+        <w:pStyle w:val="PargrafodaLista"/>
+        <w:numPr>
+          <w:ilvl w:val="4"/>
+          <w:numId w:val="1"/>
+        </w:numPr>
+        <w:jc w:val="both"/>
+        <w:rPr>
+          <w:rFonts w:cs="Arial"/>
+        </w:rPr>
+      </w:pPr>
+      <w:r>
+        <w:rPr>
+          <w:rFonts w:cs="Arial"/>
+        </w:rPr>
+        <w:t xml:space="preserve">Adicionar </w:t>
+      </w:r>
+      <w:r>
+        <w:rPr>
+          <w:rFonts w:cs="Arial"/>
+        </w:rPr>
+        <w:t>I</w:t>
+      </w:r>
+      <w:r>
+        <w:rPr>
+          <w:rFonts w:cs="Arial"/>
+        </w:rPr>
+        <w:t>C</w:t>
+      </w:r>
+      <w:r>
+        <w:rPr>
+          <w:rFonts w:cs="Arial"/>
+        </w:rPr>
+        <w:t>, mestrando ou doutorandos a um laboratório</w:t>
       </w:r>
     </w:p>
     <w:p>
@@ -863,26 +1322,32 @@
         <w:rPr>
           <w:rFonts w:cs="Arial"/>
         </w:rPr>
-        <w:t>Listar todos os seus projetos ordenados pela data de início;</w:t>
-      </w:r>
-    </w:p>
-    <w:p>
-      <w:pPr>
-        <w:pStyle w:val="PargrafodaLista"/>
-        <w:numPr>
-          <w:ilvl w:val="1"/>
-          <w:numId w:val="1"/>
-        </w:numPr>
-        <w:jc w:val="both"/>
-        <w:rPr>
-          <w:rFonts w:cs="Arial"/>
-        </w:rPr>
-      </w:pPr>
-      <w:r>
-        <w:rPr>
-          <w:rFonts w:cs="Arial"/>
-        </w:rPr>
-        <w:t>Se o perfil for “Mestrando”:</w:t>
+        <w:t>Mestrando</w:t>
+      </w:r>
+      <w:r>
+        <w:rPr>
+          <w:rFonts w:cs="Arial"/>
+        </w:rPr>
+        <w:t>:</w:t>
+      </w:r>
+    </w:p>
+    <w:p>
+      <w:pPr>
+        <w:pStyle w:val="PargrafodaLista"/>
+        <w:numPr>
+          <w:ilvl w:val="3"/>
+          <w:numId w:val="1"/>
+        </w:numPr>
+        <w:jc w:val="both"/>
+        <w:rPr>
+          <w:rFonts w:cs="Arial"/>
+        </w:rPr>
+      </w:pPr>
+      <w:r>
+        <w:rPr>
+          <w:rFonts w:cs="Arial"/>
+        </w:rPr>
+        <w:t>Adicionar alunos de IC a sua lista de alunos;</w:t>
       </w:r>
     </w:p>
     <w:p>
@@ -901,145 +1366,7 @@
         <w:rPr>
           <w:rFonts w:cs="Arial"/>
         </w:rPr>
-        <w:t>Listar todos os seus projetos ordenados pela data de início;</w:t>
-      </w:r>
-    </w:p>
-    <w:p>
-      <w:pPr>
-        <w:pStyle w:val="PargrafodaLista"/>
-        <w:numPr>
-          <w:ilvl w:val="2"/>
-          <w:numId w:val="1"/>
-        </w:numPr>
-        <w:jc w:val="both"/>
-        <w:rPr>
-          <w:rFonts w:cs="Arial"/>
-        </w:rPr>
-      </w:pPr>
-      <w:r>
-        <w:rPr>
-          <w:rFonts w:cs="Arial"/>
-        </w:rPr>
-        <w:t>Listar todos os projetos de todos os ICs de sua responsabilidade;</w:t>
-      </w:r>
-    </w:p>
-    <w:p>
-      <w:pPr>
-        <w:pStyle w:val="PargrafodaLista"/>
-        <w:numPr>
-          <w:ilvl w:val="1"/>
-          <w:numId w:val="1"/>
-        </w:numPr>
-        <w:jc w:val="both"/>
-        <w:rPr>
-          <w:rFonts w:cs="Arial"/>
-        </w:rPr>
-      </w:pPr>
-      <w:r>
-        <w:rPr>
-          <w:rFonts w:cs="Arial"/>
-        </w:rPr>
-        <w:t>Se o perfil for “Doutorando”:</w:t>
-      </w:r>
-    </w:p>
-    <w:p>
-      <w:pPr>
-        <w:pStyle w:val="PargrafodaLista"/>
-        <w:numPr>
-          <w:ilvl w:val="2"/>
-          <w:numId w:val="1"/>
-        </w:numPr>
-        <w:jc w:val="both"/>
-        <w:rPr>
-          <w:rFonts w:cs="Arial"/>
-        </w:rPr>
-      </w:pPr>
-      <w:r>
-        <w:rPr>
-          <w:rFonts w:cs="Arial"/>
-        </w:rPr>
-        <w:t>Listar os seus projetos ordenados pela data de início;</w:t>
-      </w:r>
-    </w:p>
-    <w:p>
-      <w:pPr>
-        <w:pStyle w:val="PargrafodaLista"/>
-        <w:numPr>
-          <w:ilvl w:val="2"/>
-          <w:numId w:val="1"/>
-        </w:numPr>
-        <w:jc w:val="both"/>
-        <w:rPr>
-          <w:rFonts w:cs="Arial"/>
-        </w:rPr>
-      </w:pPr>
-      <w:r>
-        <w:rPr>
-          <w:rFonts w:cs="Arial"/>
-        </w:rPr>
-        <w:t>Listar</w:t>
-      </w:r>
-      <w:r>
-        <w:rPr>
-          <w:rFonts w:cs="Arial"/>
-        </w:rPr>
-        <w:t xml:space="preserve"> </w:t>
-      </w:r>
-      <w:r>
-        <w:rPr>
-          <w:rFonts w:cs="Arial"/>
-        </w:rPr>
-        <w:t>os projetos de todos os ICs de sua responsabilidade;</w:t>
-      </w:r>
-    </w:p>
-    <w:p>
-      <w:pPr>
-        <w:pStyle w:val="PargrafodaLista"/>
-        <w:numPr>
-          <w:ilvl w:val="2"/>
-          <w:numId w:val="1"/>
-        </w:numPr>
-        <w:jc w:val="both"/>
-        <w:rPr>
-          <w:rFonts w:cs="Arial"/>
-        </w:rPr>
-      </w:pPr>
-      <w:r>
-        <w:rPr>
-          <w:rFonts w:cs="Arial"/>
-        </w:rPr>
-        <w:t>Listar</w:t>
-      </w:r>
-      <w:r>
-        <w:rPr>
-          <w:rFonts w:cs="Arial"/>
-        </w:rPr>
-        <w:t xml:space="preserve"> </w:t>
-      </w:r>
-      <w:r>
-        <w:rPr>
-          <w:rFonts w:cs="Arial"/>
-        </w:rPr>
-        <w:t>os projetos de todos os Mestrandos de sua responsabilidade;</w:t>
-      </w:r>
-    </w:p>
-    <w:p>
-      <w:pPr>
-        <w:pStyle w:val="PargrafodaLista"/>
-        <w:numPr>
-          <w:ilvl w:val="0"/>
-          <w:numId w:val="1"/>
-        </w:numPr>
-        <w:jc w:val="both"/>
-        <w:rPr>
-          <w:rFonts w:cs="Arial"/>
-        </w:rPr>
-      </w:pPr>
-      <w:r>
-        <w:rPr>
-          <w:rFonts w:cs="Arial"/>
-        </w:rPr>
-        <w:t>Editar perfil</w:t>
+        <w:t>Doutorando</w:t>
       </w:r>
       <w:r>
         <w:rPr>
@@ -1052,94 +1379,6 @@
       <w:pPr>
         <w:pStyle w:val="PargrafodaLista"/>
         <w:numPr>
-          <w:ilvl w:val="1"/>
-          <w:numId w:val="1"/>
-        </w:numPr>
-        <w:jc w:val="both"/>
-        <w:rPr>
-          <w:rFonts w:cs="Arial"/>
-        </w:rPr>
-      </w:pPr>
-      <w:r>
-        <w:rPr>
-          <w:rFonts w:cs="Arial"/>
-        </w:rPr>
-        <w:t>Definir uma foto de perfil</w:t>
-      </w:r>
-      <w:r>
-        <w:rPr>
-          <w:rFonts w:cs="Arial"/>
-        </w:rPr>
-        <w:t>;</w:t>
-      </w:r>
-    </w:p>
-    <w:p>
-      <w:pPr>
-        <w:pStyle w:val="PargrafodaLista"/>
-        <w:numPr>
-          <w:ilvl w:val="1"/>
-          <w:numId w:val="1"/>
-        </w:numPr>
-        <w:jc w:val="both"/>
-        <w:rPr>
-          <w:rFonts w:cs="Arial"/>
-        </w:rPr>
-      </w:pPr>
-      <w:r>
-        <w:rPr>
-          <w:rFonts w:cs="Arial"/>
-        </w:rPr>
-        <w:t>Editar dados pessoais;</w:t>
-      </w:r>
-    </w:p>
-    <w:p>
-      <w:pPr>
-        <w:pStyle w:val="PargrafodaLista"/>
-        <w:numPr>
-          <w:ilvl w:val="1"/>
-          <w:numId w:val="1"/>
-        </w:numPr>
-        <w:jc w:val="both"/>
-        <w:rPr>
-          <w:rFonts w:cs="Arial"/>
-        </w:rPr>
-      </w:pPr>
-      <w:r>
-        <w:rPr>
-          <w:rFonts w:cs="Arial"/>
-        </w:rPr>
-        <w:t>Se usuário autenticado for:</w:t>
-      </w:r>
-    </w:p>
-    <w:p>
-      <w:pPr>
-        <w:pStyle w:val="PargrafodaLista"/>
-        <w:numPr>
-          <w:ilvl w:val="2"/>
-          <w:numId w:val="1"/>
-        </w:numPr>
-        <w:jc w:val="both"/>
-        <w:rPr>
-          <w:rFonts w:cs="Arial"/>
-        </w:rPr>
-      </w:pPr>
-      <w:r>
-        <w:rPr>
-          <w:rFonts w:cs="Arial"/>
-        </w:rPr>
-        <w:t>Orientador</w:t>
-      </w:r>
-      <w:r>
-        <w:rPr>
-          <w:rFonts w:cs="Arial"/>
-        </w:rPr>
-        <w:t>:</w:t>
-      </w:r>
-    </w:p>
-    <w:p>
-      <w:pPr>
-        <w:pStyle w:val="PargrafodaLista"/>
-        <w:numPr>
           <w:ilvl w:val="3"/>
           <w:numId w:val="1"/>
         </w:numPr>
@@ -1152,172 +1391,15 @@
         <w:rPr>
           <w:rFonts w:cs="Arial"/>
         </w:rPr>
-        <w:t>Adicionar alunos de qualquer tipo de perfil a sua lista de alunos;</w:t>
-      </w:r>
-    </w:p>
-    <w:p>
-      <w:pPr>
-        <w:pStyle w:val="PargrafodaLista"/>
-        <w:numPr>
-          <w:ilvl w:val="3"/>
-          <w:numId w:val="1"/>
-        </w:numPr>
-        <w:jc w:val="both"/>
-        <w:rPr>
-          <w:rFonts w:cs="Arial"/>
-        </w:rPr>
-      </w:pPr>
-      <w:r>
-        <w:rPr>
-          <w:rFonts w:cs="Arial"/>
-        </w:rPr>
-        <w:t>Criar um laboratório;</w:t>
-      </w:r>
-    </w:p>
-    <w:p>
-      <w:pPr>
-        <w:pStyle w:val="PargrafodaLista"/>
-        <w:numPr>
-          <w:ilvl w:val="3"/>
-          <w:numId w:val="1"/>
-        </w:numPr>
-        <w:jc w:val="both"/>
-        <w:rPr>
-          <w:rFonts w:cs="Arial"/>
-        </w:rPr>
-      </w:pPr>
-      <w:r>
-        <w:rPr>
-          <w:rFonts w:cs="Arial"/>
-        </w:rPr>
-        <w:t>Entrar ou sair de um laboratório</w:t>
-      </w:r>
-      <w:r>
-        <w:rPr>
-          <w:rFonts w:cs="Arial"/>
-        </w:rPr>
-        <w:t>:</w:t>
-      </w:r>
-    </w:p>
-    <w:p>
-      <w:pPr>
-        <w:pStyle w:val="PargrafodaLista"/>
-        <w:numPr>
-          <w:ilvl w:val="4"/>
-          <w:numId w:val="1"/>
-        </w:numPr>
-        <w:jc w:val="both"/>
-        <w:rPr>
-          <w:rFonts w:cs="Arial"/>
-        </w:rPr>
-      </w:pPr>
-      <w:r>
-        <w:rPr>
-          <w:rFonts w:cs="Arial"/>
-        </w:rPr>
-        <w:t xml:space="preserve">Adicionar </w:t>
-      </w:r>
-      <w:proofErr w:type="spellStart"/>
-      <w:r>
-        <w:rPr>
-          <w:rFonts w:cs="Arial"/>
-        </w:rPr>
-        <w:t>Ics</w:t>
-      </w:r>
-      <w:proofErr w:type="spellEnd"/>
-      <w:r>
-        <w:rPr>
-          <w:rFonts w:cs="Arial"/>
-        </w:rPr>
-        <w:t>, mestrando ou doutorandos a um laboratório</w:t>
-      </w:r>
-    </w:p>
-    <w:p>
-      <w:pPr>
-        <w:pStyle w:val="PargrafodaLista"/>
-        <w:numPr>
-          <w:ilvl w:val="2"/>
-          <w:numId w:val="1"/>
-        </w:numPr>
-        <w:jc w:val="both"/>
-        <w:rPr>
-          <w:rFonts w:cs="Arial"/>
-        </w:rPr>
-      </w:pPr>
-      <w:r>
-        <w:rPr>
-          <w:rFonts w:cs="Arial"/>
-        </w:rPr>
-        <w:t>Mestrando</w:t>
-      </w:r>
-      <w:r>
-        <w:rPr>
-          <w:rFonts w:cs="Arial"/>
-        </w:rPr>
-        <w:t>:</w:t>
-      </w:r>
-    </w:p>
-    <w:p>
-      <w:pPr>
-        <w:pStyle w:val="PargrafodaLista"/>
-        <w:numPr>
-          <w:ilvl w:val="3"/>
-          <w:numId w:val="1"/>
-        </w:numPr>
-        <w:jc w:val="both"/>
-        <w:rPr>
-          <w:rFonts w:cs="Arial"/>
-        </w:rPr>
-      </w:pPr>
-      <w:r>
-        <w:rPr>
-          <w:rFonts w:cs="Arial"/>
-        </w:rPr>
-        <w:t>Adicionar alunos de ICs a sua lista de alunos;</w:t>
-      </w:r>
-    </w:p>
-    <w:p>
-      <w:pPr>
-        <w:pStyle w:val="PargrafodaLista"/>
-        <w:numPr>
-          <w:ilvl w:val="2"/>
-          <w:numId w:val="1"/>
-        </w:numPr>
-        <w:jc w:val="both"/>
-        <w:rPr>
-          <w:rFonts w:cs="Arial"/>
-        </w:rPr>
-      </w:pPr>
-      <w:r>
-        <w:rPr>
-          <w:rFonts w:cs="Arial"/>
-        </w:rPr>
-        <w:t>Doutorando</w:t>
-      </w:r>
-      <w:r>
-        <w:rPr>
-          <w:rFonts w:cs="Arial"/>
-        </w:rPr>
-        <w:t>:</w:t>
-      </w:r>
-    </w:p>
-    <w:p>
-      <w:pPr>
-        <w:pStyle w:val="PargrafodaLista"/>
-        <w:numPr>
-          <w:ilvl w:val="3"/>
-          <w:numId w:val="1"/>
-        </w:numPr>
-        <w:jc w:val="both"/>
-        <w:rPr>
-          <w:rFonts w:cs="Arial"/>
-        </w:rPr>
-      </w:pPr>
-      <w:r>
-        <w:rPr>
-          <w:rFonts w:cs="Arial"/>
-        </w:rPr>
-        <w:t>Adicionar alunos de ICs a sua lista de alunos;</w:t>
+        <w:t>Adicionar alunos de IC</w:t>
+      </w:r>
+      <w:bookmarkStart w:id="1" w:name="_GoBack"/>
+      <w:bookmarkEnd w:id="1"/>
+      <w:r>
+        <w:rPr>
+          <w:rFonts w:cs="Arial"/>
+        </w:rPr>
+        <w:t xml:space="preserve"> a sua lista de alunos;</w:t>
       </w:r>
     </w:p>
     <w:p>
@@ -1467,14 +1549,18 @@
           <w:rFonts w:cs="Arial"/>
         </w:rPr>
       </w:pPr>
-      <w:proofErr w:type="spellStart"/>
-      <w:r>
-        <w:rPr>
-          <w:rFonts w:cs="Arial"/>
-        </w:rPr>
-        <w:t>Ic</w:t>
-      </w:r>
-      <w:proofErr w:type="spellEnd"/>
+      <w:r>
+        <w:rPr>
+          <w:rFonts w:cs="Arial"/>
+        </w:rPr>
+        <w:t>I</w:t>
+      </w:r>
+      <w:r>
+        <w:rPr>
+          <w:rFonts w:cs="Arial"/>
+        </w:rPr>
+        <w:t>C</w:t>
+      </w:r>
       <w:r>
         <w:rPr>
           <w:rFonts w:cs="Arial"/>
@@ -1909,7 +1995,7 @@
           <w:szCs w:val="28"/>
         </w:rPr>
       </w:pPr>
-      <w:bookmarkStart w:id="1" w:name="_Toc15848085"/>
+      <w:bookmarkStart w:id="2" w:name="_Toc15848085"/>
       <w:r>
         <w:rPr>
           <w:rFonts w:ascii="Arial" w:hAnsi="Arial" w:cs="Arial"/>
@@ -1919,7 +2005,7 @@
         <w:lastRenderedPageBreak/>
         <w:t>2 – Analise comparativa dos níveis 1 e 5 de maturidade do CMMI</w:t>
       </w:r>
-      <w:bookmarkEnd w:id="1"/>
+      <w:bookmarkEnd w:id="2"/>
     </w:p>
     <w:p>
       <w:pPr>
@@ -1963,21 +2049,8 @@
         <w:t xml:space="preserve"> Em março de 2011</w:t>
       </w:r>
       <w:r>
-        <w:t xml:space="preserve"> a Carnegie </w:t>
-      </w:r>
-      <w:proofErr w:type="spellStart"/>
-      <w:r>
-        <w:t>Mellon</w:t>
-      </w:r>
-      <w:proofErr w:type="spellEnd"/>
-      <w:r>
-        <w:t xml:space="preserve"> </w:t>
-      </w:r>
-      <w:proofErr w:type="spellStart"/>
-      <w:r>
-        <w:t>University</w:t>
-      </w:r>
-      <w:proofErr w:type="spellEnd"/>
+        <w:t xml:space="preserve"> a Carnegie Mellon University</w:t>
+      </w:r>
       <w:r>
         <w:t xml:space="preserve"> </w:t>
       </w:r>
@@ -2161,12 +2234,12 @@
       <w:pPr>
         <w:pStyle w:val="Ttulo1"/>
       </w:pPr>
-      <w:bookmarkStart w:id="2" w:name="_Toc15848086"/>
+      <w:bookmarkStart w:id="3" w:name="_Toc15848086"/>
       <w:r>
         <w:lastRenderedPageBreak/>
         <w:t>Bibliografia</w:t>
       </w:r>
-      <w:bookmarkEnd w:id="2"/>
+      <w:bookmarkEnd w:id="3"/>
     </w:p>
     <w:p/>
     <w:p>
@@ -2208,8 +2281,6 @@
           <w:t>http://www.isdbrasil.com.br/o-que-e-cmmi.php</w:t>
         </w:r>
       </w:hyperlink>
-      <w:bookmarkStart w:id="3" w:name="_GoBack"/>
-      <w:bookmarkEnd w:id="3"/>
     </w:p>
     <w:sectPr>
       <w:pgSz w:w="11906" w:h="16838"/>
@@ -3416,7 +3487,7 @@
 </file>
 
 <file path=customXml/itemProps1.xml><?xml version="1.0" encoding="utf-8"?>
-<ds:datastoreItem xmlns:ds="http://schemas.openxmlformats.org/officeDocument/2006/customXml" ds:itemID="{FE8B1D2C-434A-4D1B-873F-EF89BF249E4C}">
+<ds:datastoreItem xmlns:ds="http://schemas.openxmlformats.org/officeDocument/2006/customXml" ds:itemID="{1C005966-310A-42F5-992C-B793A602DB99}">
   <ds:schemaRefs>
     <ds:schemaRef ds:uri="http://schemas.openxmlformats.org/officeDocument/2006/bibliography"/>
   </ds:schemaRefs>

</xml_diff>